<commit_message>
starwars starships project upload
</commit_message>
<xml_diff>
--- a/OOP/OOP_notes.docx
+++ b/OOP/OOP_notes.docx
@@ -82,21 +82,86 @@
       <w:r>
         <w:t>Abstraction</w:t>
       </w:r>
+      <w:r>
+        <w:t xml:space="preserve"> – description of classes</w:t>
+      </w:r>
     </w:p>
     <w:p>
       <w:r>
         <w:t>Encapsulation</w:t>
       </w:r>
+      <w:r>
+        <w:t xml:space="preserve"> – how does this work?</w:t>
+      </w:r>
+      <w:r>
+        <w:t xml:space="preserve"> P</w:t>
+      </w:r>
+      <w:r>
+        <w:t>ackaging or enclosing things of interest into one entity</w:t>
+      </w:r>
     </w:p>
     <w:p>
       <w:r>
         <w:t>Inheritance</w:t>
       </w:r>
+      <w:r>
+        <w:t xml:space="preserve"> – when a class derives from another class</w:t>
+      </w:r>
     </w:p>
     <w:p>
       <w:r>
         <w:t>Polymorphism</w:t>
       </w:r>
+      <w:r>
+        <w:t xml:space="preserve"> – individual </w:t>
+      </w:r>
+      <w:proofErr w:type="spellStart"/>
+      <w:r>
+        <w:t>dif</w:t>
+      </w:r>
+      <w:proofErr w:type="spellEnd"/>
+      <w:r>
+        <w:t xml:space="preserve"> classes can be given same _ and be </w:t>
+      </w:r>
+      <w:r>
+        <w:t xml:space="preserve">used </w:t>
+      </w:r>
+      <w:proofErr w:type="spellStart"/>
+      <w:r>
+        <w:t>dif</w:t>
+      </w:r>
+      <w:proofErr w:type="spellEnd"/>
+      <w:r>
+        <w:t xml:space="preserve"> depending on method</w:t>
+      </w:r>
+      <w:r>
+        <w:t xml:space="preserve">. Tell method to do </w:t>
+      </w:r>
+      <w:proofErr w:type="spellStart"/>
+      <w:r>
+        <w:t>smth</w:t>
+      </w:r>
+      <w:proofErr w:type="spellEnd"/>
+      <w:r>
+        <w:t xml:space="preserve"> and it will know how to do it.</w:t>
+      </w:r>
+    </w:p>
+    <w:p>
+      <w:r>
+        <w:rPr>
+          <w:rStyle w:val="ui-provider"/>
+        </w:rPr>
+        <w:t>What is instantiation?</w:t>
+      </w:r>
+      <w:r>
+        <w:br/>
+      </w:r>
+      <w:r>
+        <w:rPr>
+          <w:rStyle w:val="ui-provider"/>
+        </w:rPr>
+        <w:t>What is initialisation?</w:t>
+      </w:r>
     </w:p>
     <w:p/>
     <w:p>
@@ -179,6 +244,9 @@
     </w:p>
     <w:p>
       <w:r>
+        <w:rPr>
+          <w:noProof/>
+        </w:rPr>
         <w:lastRenderedPageBreak/>
         <w:drawing>
           <wp:inline distT="0" distB="0" distL="0" distR="0" wp14:anchorId="0A4869C7" wp14:editId="600AC7A6">
@@ -196,7 +264,7 @@
                     <pic:cNvPicPr/>
                   </pic:nvPicPr>
                   <pic:blipFill rotWithShape="1">
-                    <a:blip r:embed="rId4"/>
+                    <a:blip r:embed="rId5"/>
                     <a:srcRect t="1059" b="1"/>
                     <a:stretch/>
                   </pic:blipFill>
@@ -475,6 +543,9 @@
     </w:p>
     <w:p>
       <w:r>
+        <w:rPr>
+          <w:noProof/>
+        </w:rPr>
         <w:drawing>
           <wp:inline distT="0" distB="0" distL="0" distR="0" wp14:anchorId="25AF7340" wp14:editId="33767077">
             <wp:extent cx="5233751" cy="2850726"/>
@@ -491,7 +562,7 @@
                     <pic:cNvPicPr/>
                   </pic:nvPicPr>
                   <pic:blipFill rotWithShape="1">
-                    <a:blip r:embed="rId5"/>
+                    <a:blip r:embed="rId6"/>
                     <a:srcRect l="802" t="1751"/>
                     <a:stretch/>
                   </pic:blipFill>
@@ -539,6 +610,9 @@
     </w:p>
     <w:p>
       <w:r>
+        <w:rPr>
+          <w:noProof/>
+        </w:rPr>
         <w:drawing>
           <wp:inline distT="0" distB="0" distL="0" distR="0" wp14:anchorId="4A4BC40F" wp14:editId="57AD4C8A">
             <wp:extent cx="3448227" cy="2298818"/>
@@ -555,7 +629,7 @@
                     <pic:cNvPicPr/>
                   </pic:nvPicPr>
                   <pic:blipFill>
-                    <a:blip r:embed="rId6"/>
+                    <a:blip r:embed="rId7"/>
                     <a:stretch>
                       <a:fillRect/>
                     </a:stretch>
@@ -578,6 +652,9 @@
     </w:p>
     <w:p>
       <w:r>
+        <w:rPr>
+          <w:noProof/>
+        </w:rPr>
         <w:drawing>
           <wp:inline distT="0" distB="0" distL="0" distR="0" wp14:anchorId="43E8D8EF" wp14:editId="56D725CF">
             <wp:extent cx="2527430" cy="1225613"/>
@@ -594,7 +671,7 @@
                     <pic:cNvPicPr/>
                   </pic:nvPicPr>
                   <pic:blipFill>
-                    <a:blip r:embed="rId7"/>
+                    <a:blip r:embed="rId8"/>
                     <a:stretch>
                       <a:fillRect/>
                     </a:stretch>
@@ -617,6 +694,9 @@
     </w:p>
     <w:p>
       <w:r>
+        <w:rPr>
+          <w:noProof/>
+        </w:rPr>
         <w:lastRenderedPageBreak/>
         <w:drawing>
           <wp:inline distT="0" distB="0" distL="0" distR="0" wp14:anchorId="3A247AD2" wp14:editId="2488AB40">
@@ -634,7 +714,7 @@
                     <pic:cNvPicPr/>
                   </pic:nvPicPr>
                   <pic:blipFill>
-                    <a:blip r:embed="rId8"/>
+                    <a:blip r:embed="rId9"/>
                     <a:stretch>
                       <a:fillRect/>
                     </a:stretch>
@@ -697,7 +777,7 @@
                     <pic:cNvPicPr/>
                   </pic:nvPicPr>
                   <pic:blipFill rotWithShape="1">
-                    <a:blip r:embed="rId9"/>
+                    <a:blip r:embed="rId10"/>
                     <a:srcRect l="58946" t="26709" r="9447" b="46107"/>
                     <a:stretch/>
                   </pic:blipFill>
@@ -748,6 +828,9 @@
     </w:p>
     <w:p>
       <w:r>
+        <w:rPr>
+          <w:noProof/>
+        </w:rPr>
         <w:drawing>
           <wp:inline distT="0" distB="0" distL="0" distR="0" wp14:anchorId="7508DC66" wp14:editId="0EA240BC">
             <wp:extent cx="3318042" cy="1854200"/>
@@ -764,7 +847,7 @@
                     <pic:cNvPicPr/>
                   </pic:nvPicPr>
                   <pic:blipFill>
-                    <a:blip r:embed="rId10"/>
+                    <a:blip r:embed="rId11"/>
                     <a:stretch>
                       <a:fillRect/>
                     </a:stretch>
@@ -787,6 +870,9 @@
     </w:p>
     <w:p>
       <w:r>
+        <w:rPr>
+          <w:noProof/>
+        </w:rPr>
         <w:drawing>
           <wp:inline distT="0" distB="0" distL="0" distR="0" wp14:anchorId="1686EA9A" wp14:editId="50E2CCCB">
             <wp:extent cx="2844946" cy="1530429"/>
@@ -803,7 +889,7 @@
                     <pic:cNvPicPr/>
                   </pic:nvPicPr>
                   <pic:blipFill>
-                    <a:blip r:embed="rId11"/>
+                    <a:blip r:embed="rId12"/>
                     <a:stretch>
                       <a:fillRect/>
                     </a:stretch>
@@ -865,7 +951,7 @@
                     <pic:cNvPicPr/>
                   </pic:nvPicPr>
                   <pic:blipFill rotWithShape="1">
-                    <a:blip r:embed="rId12"/>
+                    <a:blip r:embed="rId13"/>
                     <a:srcRect l="58798" t="26000" r="9594" b="46343"/>
                     <a:stretch/>
                   </pic:blipFill>
@@ -901,6 +987,9 @@
     </w:p>
     <w:p>
       <w:r>
+        <w:rPr>
+          <w:noProof/>
+        </w:rPr>
         <w:drawing>
           <wp:inline distT="0" distB="0" distL="0" distR="0" wp14:anchorId="24E6CDD9" wp14:editId="4573BC9F">
             <wp:extent cx="5150115" cy="1752690"/>
@@ -917,7 +1006,7 @@
                     <pic:cNvPicPr/>
                   </pic:nvPicPr>
                   <pic:blipFill>
-                    <a:blip r:embed="rId13"/>
+                    <a:blip r:embed="rId14"/>
                     <a:stretch>
                       <a:fillRect/>
                     </a:stretch>
@@ -945,6 +1034,9 @@
     </w:p>
     <w:p>
       <w:r>
+        <w:rPr>
+          <w:noProof/>
+        </w:rPr>
         <w:drawing>
           <wp:inline distT="0" distB="0" distL="0" distR="0" wp14:anchorId="2976C43E" wp14:editId="4C535810">
             <wp:extent cx="3664138" cy="1676486"/>
@@ -961,7 +1053,7 @@
                     <pic:cNvPicPr/>
                   </pic:nvPicPr>
                   <pic:blipFill>
-                    <a:blip r:embed="rId14"/>
+                    <a:blip r:embed="rId15"/>
                     <a:stretch>
                       <a:fillRect/>
                     </a:stretch>
@@ -988,6 +1080,363 @@
       </w:r>
     </w:p>
     <w:p/>
+    <w:p/>
+    <w:p/>
+    <w:p/>
+    <w:p/>
+    <w:p/>
+    <w:p>
+      <w:pPr>
+        <w:numPr>
+          <w:ilvl w:val="0"/>
+          <w:numId w:val="1"/>
+        </w:numPr>
+      </w:pPr>
+      <w:r>
+        <w:lastRenderedPageBreak/>
+        <w:t>What are the main data types in python?</w:t>
+      </w:r>
+    </w:p>
+    <w:p>
+      <w:r>
+        <w:t xml:space="preserve">Main data types in python: int, float, str, bool, list, tuple, </w:t>
+      </w:r>
+      <w:proofErr w:type="spellStart"/>
+      <w:r>
+        <w:t>dict</w:t>
+      </w:r>
+      <w:proofErr w:type="spellEnd"/>
+      <w:r>
+        <w:t>, set.</w:t>
+      </w:r>
+    </w:p>
+    <w:p>
+      <w:pPr>
+        <w:numPr>
+          <w:ilvl w:val="0"/>
+          <w:numId w:val="1"/>
+        </w:numPr>
+      </w:pPr>
+      <w:r>
+        <w:t>What is a variable?</w:t>
+      </w:r>
+    </w:p>
+    <w:p>
+      <w:r>
+        <w:t>A variable is a named container for storing values.</w:t>
+      </w:r>
+    </w:p>
+    <w:p>
+      <w:pPr>
+        <w:numPr>
+          <w:ilvl w:val="0"/>
+          <w:numId w:val="1"/>
+        </w:numPr>
+      </w:pPr>
+      <w:r>
+        <w:t>What is an if statement?</w:t>
+      </w:r>
+    </w:p>
+    <w:p>
+      <w:r>
+        <w:t xml:space="preserve">An if statement is a control structure that checks if a condition is </w:t>
+      </w:r>
+      <w:proofErr w:type="gramStart"/>
+      <w:r>
+        <w:t>met, and</w:t>
+      </w:r>
+      <w:proofErr w:type="gramEnd"/>
+      <w:r>
+        <w:t xml:space="preserve"> executes certain code if it is.</w:t>
+      </w:r>
+    </w:p>
+    <w:p>
+      <w:pPr>
+        <w:numPr>
+          <w:ilvl w:val="0"/>
+          <w:numId w:val="1"/>
+        </w:numPr>
+      </w:pPr>
+      <w:r>
+        <w:t>What is a for loop?</w:t>
+      </w:r>
+    </w:p>
+    <w:p>
+      <w:r>
+        <w:t>A for loop is a control structure that iterates over a collection, executing code for each item in the collection.</w:t>
+      </w:r>
+    </w:p>
+    <w:p>
+      <w:pPr>
+        <w:numPr>
+          <w:ilvl w:val="0"/>
+          <w:numId w:val="1"/>
+        </w:numPr>
+      </w:pPr>
+      <w:r>
+        <w:t>What is a while loop?</w:t>
+      </w:r>
+    </w:p>
+    <w:p>
+      <w:r>
+        <w:t xml:space="preserve">A while loop is a control structure that repeatedly executes code </w:t>
+      </w:r>
+      <w:proofErr w:type="gramStart"/>
+      <w:r>
+        <w:t>as long as</w:t>
+      </w:r>
+      <w:proofErr w:type="gramEnd"/>
+      <w:r>
+        <w:t xml:space="preserve"> a certain condition is met.</w:t>
+      </w:r>
+    </w:p>
+    <w:p>
+      <w:pPr>
+        <w:numPr>
+          <w:ilvl w:val="0"/>
+          <w:numId w:val="1"/>
+        </w:numPr>
+      </w:pPr>
+      <w:r>
+        <w:t>What is a function? Why are they useful?</w:t>
+      </w:r>
+    </w:p>
+    <w:p>
+      <w:r>
+        <w:t>A function is a named block of code that performs a specific task. They are useful for organization, code reuse and abstraction.</w:t>
+      </w:r>
+    </w:p>
+    <w:p>
+      <w:pPr>
+        <w:numPr>
+          <w:ilvl w:val="0"/>
+          <w:numId w:val="1"/>
+        </w:numPr>
+      </w:pPr>
+      <w:r>
+        <w:t>What are some good practices when writing functions?</w:t>
+      </w:r>
+    </w:p>
+    <w:p>
+      <w:r>
+        <w:t>Good practices when writing functions: using descriptive names, using docstrings, separating I/O, keeping functions short and simple.</w:t>
+      </w:r>
+    </w:p>
+    <w:p>
+      <w:pPr>
+        <w:numPr>
+          <w:ilvl w:val="0"/>
+          <w:numId w:val="1"/>
+        </w:numPr>
+      </w:pPr>
+      <w:r>
+        <w:t>What are the benefits of using classes? Are there disadvantages?</w:t>
+      </w:r>
+    </w:p>
+    <w:p>
+      <w:r>
+        <w:t>Benefits of using classes: encapsulation, abstraction, inheritance, and polymorphism. Disadvantages: harder to understand, may increase complexity.</w:t>
+      </w:r>
+    </w:p>
+    <w:p>
+      <w:pPr>
+        <w:numPr>
+          <w:ilvl w:val="0"/>
+          <w:numId w:val="1"/>
+        </w:numPr>
+      </w:pPr>
+      <w:r>
+        <w:t>What is instantiation?</w:t>
+      </w:r>
+    </w:p>
+    <w:p>
+      <w:r>
+        <w:t>Instantiation is the process of creating an instance of a class.</w:t>
+      </w:r>
+    </w:p>
+    <w:p>
+      <w:pPr>
+        <w:numPr>
+          <w:ilvl w:val="0"/>
+          <w:numId w:val="1"/>
+        </w:numPr>
+      </w:pPr>
+      <w:r>
+        <w:t>What is initialisation?</w:t>
+      </w:r>
+    </w:p>
+    <w:p>
+      <w:r>
+        <w:t>Initialization is the process of initializing the attributes of an instance of a class.</w:t>
+      </w:r>
+    </w:p>
+    <w:p>
+      <w:pPr>
+        <w:numPr>
+          <w:ilvl w:val="0"/>
+          <w:numId w:val="1"/>
+        </w:numPr>
+      </w:pPr>
+      <w:r>
+        <w:t>Is it a good idea for Data Engineers to use classes?</w:t>
+      </w:r>
+    </w:p>
+    <w:p>
+      <w:r>
+        <w:t>Yes, using classes can be useful for Data Engineers to organize and structure their code.</w:t>
+      </w:r>
+    </w:p>
+    <w:p>
+      <w:pPr>
+        <w:numPr>
+          <w:ilvl w:val="0"/>
+          <w:numId w:val="1"/>
+        </w:numPr>
+      </w:pPr>
+      <w:r>
+        <w:t>What is OOP?</w:t>
+      </w:r>
+    </w:p>
+    <w:p>
+      <w:r>
+        <w:t>OOP (Object-Oriented Programming) is a programming paradigm that organizes code around objects and classes, rather than procedures.</w:t>
+      </w:r>
+    </w:p>
+    <w:p>
+      <w:pPr>
+        <w:numPr>
+          <w:ilvl w:val="0"/>
+          <w:numId w:val="1"/>
+        </w:numPr>
+      </w:pPr>
+      <w:r>
+        <w:t>What are the 4 pillars of OOP?</w:t>
+      </w:r>
+    </w:p>
+    <w:p>
+      <w:r>
+        <w:t>The 4 pillars of OOP: encapsulation, abstraction, inheritance, and polymorphism.</w:t>
+      </w:r>
+    </w:p>
+    <w:p>
+      <w:pPr>
+        <w:numPr>
+          <w:ilvl w:val="0"/>
+          <w:numId w:val="1"/>
+        </w:numPr>
+      </w:pPr>
+      <w:r>
+        <w:lastRenderedPageBreak/>
+        <w:t>How can OOP be useful for Data Engineers?</w:t>
+      </w:r>
+    </w:p>
+    <w:p>
+      <w:r>
+        <w:t xml:space="preserve">OOP can be useful for Data Engineers by allowing them to encapsulate data processing logic, encapsulate state and </w:t>
+      </w:r>
+      <w:r>
+        <w:t>behaviour</w:t>
+      </w:r>
+      <w:r>
+        <w:t xml:space="preserve"> of data processing objects, reuse code and extend existing code.</w:t>
+      </w:r>
+    </w:p>
+    <w:p>
+      <w:pPr>
+        <w:numPr>
+          <w:ilvl w:val="0"/>
+          <w:numId w:val="1"/>
+        </w:numPr>
+      </w:pPr>
+      <w:r>
+        <w:t>What is a lambda function?</w:t>
+      </w:r>
+    </w:p>
+    <w:p>
+      <w:r>
+        <w:t>A lambda function is an anonymous, one-line function in Python.</w:t>
+      </w:r>
+    </w:p>
+    <w:p>
+      <w:pPr>
+        <w:numPr>
+          <w:ilvl w:val="0"/>
+          <w:numId w:val="1"/>
+        </w:numPr>
+      </w:pPr>
+      <w:r>
+        <w:t>What is unit testing?</w:t>
+      </w:r>
+    </w:p>
+    <w:p>
+      <w:r>
+        <w:t>Unit testing is a software testing technique where individual units of code are tested in isolation.</w:t>
+      </w:r>
+    </w:p>
+    <w:p>
+      <w:pPr>
+        <w:numPr>
+          <w:ilvl w:val="0"/>
+          <w:numId w:val="1"/>
+        </w:numPr>
+      </w:pPr>
+      <w:r>
+        <w:t>What are the advantages of unit testing?</w:t>
+      </w:r>
+    </w:p>
+    <w:p>
+      <w:r>
+        <w:t>Advantages of unit testing: early detection of errors, easier to maintain and modify code, supports refactoring, and increases confidence in code.</w:t>
+      </w:r>
+    </w:p>
+    <w:p>
+      <w:pPr>
+        <w:numPr>
+          <w:ilvl w:val="0"/>
+          <w:numId w:val="1"/>
+        </w:numPr>
+      </w:pPr>
+      <w:r>
+        <w:t>What is Test Driven Development (TDD)?</w:t>
+      </w:r>
+    </w:p>
+    <w:p>
+      <w:r>
+        <w:t>Test Driven Development (TDD) is a software development process where tests are written first, then code is written to make the tests pass.</w:t>
+      </w:r>
+    </w:p>
+    <w:p>
+      <w:pPr>
+        <w:numPr>
+          <w:ilvl w:val="0"/>
+          <w:numId w:val="1"/>
+        </w:numPr>
+      </w:pPr>
+      <w:r>
+        <w:t>Is unit testing useful for Data Engineers? Why?</w:t>
+      </w:r>
+    </w:p>
+    <w:p>
+      <w:r>
+        <w:t>Unit testing can be useful for Data Engineers because it can help them catch errors early, maintain code quality and make it easier to modify code in the future.</w:t>
+      </w:r>
+    </w:p>
+    <w:p>
+      <w:pPr>
+        <w:numPr>
+          <w:ilvl w:val="0"/>
+          <w:numId w:val="1"/>
+        </w:numPr>
+      </w:pPr>
+      <w:r>
+        <w:t>In what way can we manage errors in python?</w:t>
+      </w:r>
+    </w:p>
+    <w:p>
+      <w:r>
+        <w:t>Python provides built-in exceptions and error handling using try-except blocks. Additionally, using assertions and logging can also help manage errors.</w:t>
+      </w:r>
+    </w:p>
     <w:sectPr>
       <w:pgSz w:w="11906" w:h="16838"/>
       <w:pgMar w:top="1440" w:right="1440" w:bottom="1440" w:left="1440" w:header="708" w:footer="708" w:gutter="0"/>
@@ -996,6 +1445,243 @@
     </w:sectPr>
   </w:body>
 </w:document>
+</file>
+
+<file path=word/numbering.xml><?xml version="1.0" encoding="utf-8"?>
+<w:numbering xmlns:wpc="http://schemas.microsoft.com/office/word/2010/wordprocessingCanvas" xmlns:cx="http://schemas.microsoft.com/office/drawing/2014/chartex" xmlns:cx1="http://schemas.microsoft.com/office/drawing/2015/9/8/chartex" xmlns:cx2="http://schemas.microsoft.com/office/drawing/2015/10/21/chartex" xmlns:cx3="http://schemas.microsoft.com/office/drawing/2016/5/9/chartex" xmlns:cx4="http://schemas.microsoft.com/office/drawing/2016/5/10/chartex" xmlns:cx5="http://schemas.microsoft.com/office/drawing/2016/5/11/chartex" xmlns:cx6="http://schemas.microsoft.com/office/drawing/2016/5/12/chartex" xmlns:cx7="http://schemas.microsoft.com/office/drawing/2016/5/13/chartex" xmlns:cx8="http://schemas.microsoft.com/office/drawing/2016/5/14/chartex" xmlns:mc="http://schemas.openxmlformats.org/markup-compatibility/2006" xmlns:aink="http://schemas.microsoft.com/office/drawing/2016/ink" xmlns:am3d="http://schemas.microsoft.com/office/drawing/2017/model3d" xmlns:o="urn:schemas-microsoft-com:office:office" xmlns:oel="http://schemas.microsoft.com/office/2019/extlst" xmlns:r="http://schemas.openxmlformats.org/officeDocument/2006/relationships" xmlns:m="http://schemas.openxmlformats.org/officeDocument/2006/math" xmlns:v="urn:schemas-microsoft-com:vml" xmlns:wp14="http://schemas.microsoft.com/office/word/2010/wordprocessingDrawing" xmlns:wp="http://schemas.openxmlformats.org/drawingml/2006/wordprocessingDrawing" xmlns:w10="urn:schemas-microsoft-com:office:word" xmlns:w="http://schemas.openxmlformats.org/wordprocessingml/2006/main" xmlns:w14="http://schemas.microsoft.com/office/word/2010/wordml" xmlns:w15="http://schemas.microsoft.com/office/word/2012/wordml" xmlns:w16cex="http://schemas.microsoft.com/office/word/2018/wordml/cex" xmlns:w16cid="http://schemas.microsoft.com/office/word/2016/wordml/cid" xmlns:w16="http://schemas.microsoft.com/office/word/2018/wordml" xmlns:w16sdtdh="http://schemas.microsoft.com/office/word/2020/wordml/sdtdatahash" xmlns:w16se="http://schemas.microsoft.com/office/word/2015/wordml/symex" xmlns:wpg="http://schemas.microsoft.com/office/word/2010/wordprocessingGroup" xmlns:wpi="http://schemas.microsoft.com/office/word/2010/wordprocessingInk" xmlns:wne="http://schemas.microsoft.com/office/word/2006/wordml" xmlns:wps="http://schemas.microsoft.com/office/word/2010/wordprocessingShape" mc:Ignorable="w14 w15 w16se w16cid w16 w16cex w16sdtdh wp14">
+  <w:abstractNum w:abstractNumId="0" w15:restartNumberingAfterBreak="0">
+    <w:nsid w:val="29526293"/>
+    <w:multiLevelType w:val="multilevel"/>
+    <w:tmpl w:val="E7A8D3EC"/>
+    <w:lvl w:ilvl="0">
+      <w:start w:val="1"/>
+      <w:numFmt w:val="decimal"/>
+      <w:lvlText w:val="%1."/>
+      <w:lvlJc w:val="left"/>
+      <w:pPr>
+        <w:tabs>
+          <w:tab w:val="num" w:pos="720"/>
+        </w:tabs>
+        <w:ind w:left="720" w:hanging="360"/>
+      </w:pPr>
+    </w:lvl>
+    <w:lvl w:ilvl="1" w:tentative="1">
+      <w:start w:val="1"/>
+      <w:numFmt w:val="decimal"/>
+      <w:lvlText w:val="%2."/>
+      <w:lvlJc w:val="left"/>
+      <w:pPr>
+        <w:tabs>
+          <w:tab w:val="num" w:pos="1440"/>
+        </w:tabs>
+        <w:ind w:left="1440" w:hanging="360"/>
+      </w:pPr>
+    </w:lvl>
+    <w:lvl w:ilvl="2" w:tentative="1">
+      <w:start w:val="1"/>
+      <w:numFmt w:val="decimal"/>
+      <w:lvlText w:val="%3."/>
+      <w:lvlJc w:val="left"/>
+      <w:pPr>
+        <w:tabs>
+          <w:tab w:val="num" w:pos="2160"/>
+        </w:tabs>
+        <w:ind w:left="2160" w:hanging="360"/>
+      </w:pPr>
+    </w:lvl>
+    <w:lvl w:ilvl="3" w:tentative="1">
+      <w:start w:val="1"/>
+      <w:numFmt w:val="decimal"/>
+      <w:lvlText w:val="%4."/>
+      <w:lvlJc w:val="left"/>
+      <w:pPr>
+        <w:tabs>
+          <w:tab w:val="num" w:pos="2880"/>
+        </w:tabs>
+        <w:ind w:left="2880" w:hanging="360"/>
+      </w:pPr>
+    </w:lvl>
+    <w:lvl w:ilvl="4" w:tentative="1">
+      <w:start w:val="1"/>
+      <w:numFmt w:val="decimal"/>
+      <w:lvlText w:val="%5."/>
+      <w:lvlJc w:val="left"/>
+      <w:pPr>
+        <w:tabs>
+          <w:tab w:val="num" w:pos="3600"/>
+        </w:tabs>
+        <w:ind w:left="3600" w:hanging="360"/>
+      </w:pPr>
+    </w:lvl>
+    <w:lvl w:ilvl="5" w:tentative="1">
+      <w:start w:val="1"/>
+      <w:numFmt w:val="decimal"/>
+      <w:lvlText w:val="%6."/>
+      <w:lvlJc w:val="left"/>
+      <w:pPr>
+        <w:tabs>
+          <w:tab w:val="num" w:pos="4320"/>
+        </w:tabs>
+        <w:ind w:left="4320" w:hanging="360"/>
+      </w:pPr>
+    </w:lvl>
+    <w:lvl w:ilvl="6" w:tentative="1">
+      <w:start w:val="1"/>
+      <w:numFmt w:val="decimal"/>
+      <w:lvlText w:val="%7."/>
+      <w:lvlJc w:val="left"/>
+      <w:pPr>
+        <w:tabs>
+          <w:tab w:val="num" w:pos="5040"/>
+        </w:tabs>
+        <w:ind w:left="5040" w:hanging="360"/>
+      </w:pPr>
+    </w:lvl>
+    <w:lvl w:ilvl="7" w:tentative="1">
+      <w:start w:val="1"/>
+      <w:numFmt w:val="decimal"/>
+      <w:lvlText w:val="%8."/>
+      <w:lvlJc w:val="left"/>
+      <w:pPr>
+        <w:tabs>
+          <w:tab w:val="num" w:pos="5760"/>
+        </w:tabs>
+        <w:ind w:left="5760" w:hanging="360"/>
+      </w:pPr>
+    </w:lvl>
+    <w:lvl w:ilvl="8" w:tentative="1">
+      <w:start w:val="1"/>
+      <w:numFmt w:val="decimal"/>
+      <w:lvlText w:val="%9."/>
+      <w:lvlJc w:val="left"/>
+      <w:pPr>
+        <w:tabs>
+          <w:tab w:val="num" w:pos="6480"/>
+        </w:tabs>
+        <w:ind w:left="6480" w:hanging="360"/>
+      </w:pPr>
+    </w:lvl>
+  </w:abstractNum>
+  <w:abstractNum w:abstractNumId="1" w15:restartNumberingAfterBreak="0">
+    <w:nsid w:val="76BD72A7"/>
+    <w:multiLevelType w:val="multilevel"/>
+    <w:tmpl w:val="7B90B5E0"/>
+    <w:lvl w:ilvl="0">
+      <w:start w:val="1"/>
+      <w:numFmt w:val="decimal"/>
+      <w:lvlText w:val="%1."/>
+      <w:lvlJc w:val="left"/>
+      <w:pPr>
+        <w:tabs>
+          <w:tab w:val="num" w:pos="720"/>
+        </w:tabs>
+        <w:ind w:left="720" w:hanging="360"/>
+      </w:pPr>
+    </w:lvl>
+    <w:lvl w:ilvl="1" w:tentative="1">
+      <w:start w:val="1"/>
+      <w:numFmt w:val="decimal"/>
+      <w:lvlText w:val="%2."/>
+      <w:lvlJc w:val="left"/>
+      <w:pPr>
+        <w:tabs>
+          <w:tab w:val="num" w:pos="1440"/>
+        </w:tabs>
+        <w:ind w:left="1440" w:hanging="360"/>
+      </w:pPr>
+    </w:lvl>
+    <w:lvl w:ilvl="2" w:tentative="1">
+      <w:start w:val="1"/>
+      <w:numFmt w:val="decimal"/>
+      <w:lvlText w:val="%3."/>
+      <w:lvlJc w:val="left"/>
+      <w:pPr>
+        <w:tabs>
+          <w:tab w:val="num" w:pos="2160"/>
+        </w:tabs>
+        <w:ind w:left="2160" w:hanging="360"/>
+      </w:pPr>
+    </w:lvl>
+    <w:lvl w:ilvl="3" w:tentative="1">
+      <w:start w:val="1"/>
+      <w:numFmt w:val="decimal"/>
+      <w:lvlText w:val="%4."/>
+      <w:lvlJc w:val="left"/>
+      <w:pPr>
+        <w:tabs>
+          <w:tab w:val="num" w:pos="2880"/>
+        </w:tabs>
+        <w:ind w:left="2880" w:hanging="360"/>
+      </w:pPr>
+    </w:lvl>
+    <w:lvl w:ilvl="4" w:tentative="1">
+      <w:start w:val="1"/>
+      <w:numFmt w:val="decimal"/>
+      <w:lvlText w:val="%5."/>
+      <w:lvlJc w:val="left"/>
+      <w:pPr>
+        <w:tabs>
+          <w:tab w:val="num" w:pos="3600"/>
+        </w:tabs>
+        <w:ind w:left="3600" w:hanging="360"/>
+      </w:pPr>
+    </w:lvl>
+    <w:lvl w:ilvl="5" w:tentative="1">
+      <w:start w:val="1"/>
+      <w:numFmt w:val="decimal"/>
+      <w:lvlText w:val="%6."/>
+      <w:lvlJc w:val="left"/>
+      <w:pPr>
+        <w:tabs>
+          <w:tab w:val="num" w:pos="4320"/>
+        </w:tabs>
+        <w:ind w:left="4320" w:hanging="360"/>
+      </w:pPr>
+    </w:lvl>
+    <w:lvl w:ilvl="6" w:tentative="1">
+      <w:start w:val="1"/>
+      <w:numFmt w:val="decimal"/>
+      <w:lvlText w:val="%7."/>
+      <w:lvlJc w:val="left"/>
+      <w:pPr>
+        <w:tabs>
+          <w:tab w:val="num" w:pos="5040"/>
+        </w:tabs>
+        <w:ind w:left="5040" w:hanging="360"/>
+      </w:pPr>
+    </w:lvl>
+    <w:lvl w:ilvl="7" w:tentative="1">
+      <w:start w:val="1"/>
+      <w:numFmt w:val="decimal"/>
+      <w:lvlText w:val="%8."/>
+      <w:lvlJc w:val="left"/>
+      <w:pPr>
+        <w:tabs>
+          <w:tab w:val="num" w:pos="5760"/>
+        </w:tabs>
+        <w:ind w:left="5760" w:hanging="360"/>
+      </w:pPr>
+    </w:lvl>
+    <w:lvl w:ilvl="8" w:tentative="1">
+      <w:start w:val="1"/>
+      <w:numFmt w:val="decimal"/>
+      <w:lvlText w:val="%9."/>
+      <w:lvlJc w:val="left"/>
+      <w:pPr>
+        <w:tabs>
+          <w:tab w:val="num" w:pos="6480"/>
+        </w:tabs>
+        <w:ind w:left="6480" w:hanging="360"/>
+      </w:pPr>
+    </w:lvl>
+  </w:abstractNum>
+  <w:num w:numId="1" w16cid:durableId="324863570">
+    <w:abstractNumId w:val="0"/>
+  </w:num>
+  <w:num w:numId="2" w16cid:durableId="726993597">
+    <w:abstractNumId w:val="1"/>
+  </w:num>
+</w:numbering>
 </file>
 
 <file path=word/styles.xml><?xml version="1.0" encoding="utf-8"?>
@@ -1400,7 +2086,6 @@
   <w:style w:type="character" w:default="1" w:styleId="DefaultParagraphFont">
     <w:name w:val="Default Paragraph Font"/>
     <w:uiPriority w:val="1"/>
-    <w:semiHidden/>
     <w:unhideWhenUsed/>
   </w:style>
   <w:style w:type="table" w:default="1" w:styleId="TableNormal">
@@ -1423,6 +2108,11 @@
     <w:uiPriority w:val="99"/>
     <w:semiHidden/>
     <w:unhideWhenUsed/>
+  </w:style>
+  <w:style w:type="character" w:customStyle="1" w:styleId="ui-provider">
+    <w:name w:val="ui-provider"/>
+    <w:basedOn w:val="DefaultParagraphFont"/>
+    <w:rsid w:val="0083152E"/>
   </w:style>
 </w:styles>
 </file>

</xml_diff>